<commit_message>
Changes made on the documentation. Defined some things about branches.
</commit_message>
<xml_diff>
--- a/Projekt Texting Spree.docx
+++ b/Projekt Texting Spree.docx
@@ -138,13 +138,7 @@
         <w:t xml:space="preserve"> Troll Games» bezeichneten Firma, </w:t>
       </w:r>
       <w:r>
-        <w:t>aufgelistet</w:t>
-      </w:r>
-      <w:r>
-        <w:t>, die in diesem Projekt mitbeteiligt sind und deren Einfluss bzw. deren Arbeit sich auf den weiteren Verlauf</w:t>
-      </w:r>
-      <w:r>
-        <w:t xml:space="preserve"> des Projektes auswirkt.</w:t>
+        <w:t>aufgelistet, die in diesem Projekt mitbeteiligt sind und deren Einfluss bzw. deren Arbeit sich auf den weiteren Verlauf des Projektes auswirkt.</w:t>
       </w:r>
       <w:r>
         <w:t xml:space="preserve"> Darüber hinaus wird ihre Funktion sowie die damit zusammenhängende Arbeit genauer definiert.</w:t>
@@ -158,8 +152,8 @@
       </w:tblPr>
       <w:tblGrid>
         <w:gridCol w:w="2405"/>
-        <w:gridCol w:w="2835"/>
-        <w:gridCol w:w="3822"/>
+        <w:gridCol w:w="2410"/>
+        <w:gridCol w:w="4247"/>
       </w:tblGrid>
       <w:tr>
         <w:tc>
@@ -185,7 +179,7 @@
         </w:tc>
         <w:tc>
           <w:tcPr>
-            <w:tcW w:w="2835" w:type="dxa"/>
+            <w:tcW w:w="2410" w:type="dxa"/>
           </w:tcPr>
           <w:p>
             <w:pPr>
@@ -206,7 +200,7 @@
         </w:tc>
         <w:tc>
           <w:tcPr>
-            <w:tcW w:w="3822" w:type="dxa"/>
+            <w:tcW w:w="4247" w:type="dxa"/>
           </w:tcPr>
           <w:p>
             <w:pPr>
@@ -239,7 +233,7 @@
         </w:tc>
         <w:tc>
           <w:tcPr>
-            <w:tcW w:w="2835" w:type="dxa"/>
+            <w:tcW w:w="2410" w:type="dxa"/>
           </w:tcPr>
           <w:p>
             <w:r>
@@ -249,9 +243,16 @@
         </w:tc>
         <w:tc>
           <w:tcPr>
-            <w:tcW w:w="3822" w:type="dxa"/>
-          </w:tcPr>
-          <w:p/>
+            <w:tcW w:w="4247" w:type="dxa"/>
+          </w:tcPr>
+          <w:p>
+            <w:r>
+              <w:t>Der Lead Story Designer ist da</w:t>
+            </w:r>
+            <w:r>
+              <w:t>für verantwortlich, die Geschichte des Projektes zu erstellen. In diesem Sinne ist er auch dafür verantwortlich, dass die Story kohärent und ohne Logiklöcher ist.</w:t>
+            </w:r>
+          </w:p>
         </w:tc>
       </w:tr>
       <w:tr>
@@ -272,7 +273,7 @@
         </w:tc>
         <w:tc>
           <w:tcPr>
-            <w:tcW w:w="2835" w:type="dxa"/>
+            <w:tcW w:w="2410" w:type="dxa"/>
           </w:tcPr>
           <w:p>
             <w:r>
@@ -287,9 +288,32 @@
         </w:tc>
         <w:tc>
           <w:tcPr>
-            <w:tcW w:w="3822" w:type="dxa"/>
-          </w:tcPr>
-          <w:p/>
+            <w:tcW w:w="4247" w:type="dxa"/>
+          </w:tcPr>
+          <w:p>
+            <w:r>
+              <w:t xml:space="preserve">Der Game </w:t>
+            </w:r>
+            <w:proofErr w:type="spellStart"/>
+            <w:r>
+              <w:t>Director</w:t>
+            </w:r>
+            <w:proofErr w:type="spellEnd"/>
+            <w:r>
+              <w:t xml:space="preserve"> ist der Projektleiter. Er hat die Verantwortung über das ganze Projekt und trägt zu dessen Erfüllung bestmöglich bei. Bei Entscheidungen ist es der Game </w:t>
+            </w:r>
+            <w:proofErr w:type="spellStart"/>
+            <w:r>
+              <w:t>Director</w:t>
+            </w:r>
+            <w:proofErr w:type="spellEnd"/>
+            <w:r>
+              <w:t xml:space="preserve">, der Features bestätigt oder ablehnt. Er hat ebenfalls die Aufsicht über die </w:t>
+            </w:r>
+            <w:r>
+              <w:t>Geschichte und kann Änderungen nach seinem Gutdünken machen.</w:t>
+            </w:r>
+          </w:p>
         </w:tc>
       </w:tr>
       <w:tr>
@@ -310,7 +334,7 @@
         </w:tc>
         <w:tc>
           <w:tcPr>
-            <w:tcW w:w="2835" w:type="dxa"/>
+            <w:tcW w:w="2410" w:type="dxa"/>
           </w:tcPr>
           <w:p>
             <w:r>
@@ -320,9 +344,13 @@
         </w:tc>
         <w:tc>
           <w:tcPr>
-            <w:tcW w:w="3822" w:type="dxa"/>
-          </w:tcPr>
-          <w:p/>
+            <w:tcW w:w="4247" w:type="dxa"/>
+          </w:tcPr>
+          <w:p>
+            <w:r>
+              <w:t xml:space="preserve">Programmierer sind für die technische Umsetzung des Projektes verantwortlich. Primär ist das die Entwicklung des Codes und aller dazugehörigen Elemente. </w:t>
+            </w:r>
+          </w:p>
         </w:tc>
       </w:tr>
       <w:tr>
@@ -343,7 +371,7 @@
         </w:tc>
         <w:tc>
           <w:tcPr>
-            <w:tcW w:w="2835" w:type="dxa"/>
+            <w:tcW w:w="2410" w:type="dxa"/>
           </w:tcPr>
           <w:p>
             <w:r>
@@ -353,12 +381,15 @@
         </w:tc>
         <w:tc>
           <w:tcPr>
-            <w:tcW w:w="3822" w:type="dxa"/>
+            <w:tcW w:w="4247" w:type="dxa"/>
           </w:tcPr>
           <w:p>
             <w:pPr>
               <w:keepNext/>
             </w:pPr>
+            <w:r>
+              <w:t>Untersteht dem Lead Story Designer und ist ihm bei allen Aufgaben behilflich.</w:t>
+            </w:r>
           </w:p>
         </w:tc>
       </w:tr>
@@ -369,13 +400,14 @@
           </w:tcPr>
           <w:p>
             <w:r>
+              <w:lastRenderedPageBreak/>
               <w:t>von Ballmoos Kevin</w:t>
             </w:r>
           </w:p>
         </w:tc>
         <w:tc>
           <w:tcPr>
-            <w:tcW w:w="2835" w:type="dxa"/>
+            <w:tcW w:w="2410" w:type="dxa"/>
           </w:tcPr>
           <w:p>
             <w:r>
@@ -385,12 +417,23 @@
         </w:tc>
         <w:tc>
           <w:tcPr>
-            <w:tcW w:w="3822" w:type="dxa"/>
+            <w:tcW w:w="4247" w:type="dxa"/>
           </w:tcPr>
           <w:p>
             <w:pPr>
               <w:keepNext/>
             </w:pPr>
+            <w:r>
+              <w:t xml:space="preserve">Der Chief Programer ist der führende Programmierer des Projektes. Er ist für die technische Umsetzung des Projektes verantwortlich und berät sich primär mit dem Game </w:t>
+            </w:r>
+            <w:proofErr w:type="spellStart"/>
+            <w:r>
+              <w:t>Director</w:t>
+            </w:r>
+            <w:proofErr w:type="spellEnd"/>
+            <w:r>
+              <w:t>.</w:t>
+            </w:r>
           </w:p>
         </w:tc>
       </w:tr>
@@ -407,7 +450,7 @@
         </w:tc>
         <w:tc>
           <w:tcPr>
-            <w:tcW w:w="2835" w:type="dxa"/>
+            <w:tcW w:w="2410" w:type="dxa"/>
           </w:tcPr>
           <w:p>
             <w:r>
@@ -417,12 +460,18 @@
         </w:tc>
         <w:tc>
           <w:tcPr>
-            <w:tcW w:w="3822" w:type="dxa"/>
+            <w:tcW w:w="4247" w:type="dxa"/>
           </w:tcPr>
           <w:p>
             <w:pPr>
               <w:keepNext/>
             </w:pPr>
+            <w:r>
+              <w:t>Der Lead Game Designer besch</w:t>
+            </w:r>
+            <w:r>
+              <w:t>äftigt sich mit dem Design der Spielelemente. Er ist dafür verantwortlich das Dinge wie Usability, Benutzerfreundlichkeit und Design des Projekt stimmen.</w:t>
+            </w:r>
           </w:p>
         </w:tc>
       </w:tr>
@@ -715,7 +764,15 @@
           </w:p>
           <w:p>
             <w:r>
-              <w:t>Diese Gegenstände beeinflussen die Handlung der Geschichte insofern, als das diverse Optionen angezeigt oder ebenen nicht angezeigt werden, je nach dem ob man einen bestimmten Gegenstand besitzt oder nicht.</w:t>
+              <w:t xml:space="preserve">Diese Gegenstände beeinflussen die Handlung der Geschichte insofern, als das diverse Optionen angezeigt oder ebenen nicht angezeigt werden, je </w:t>
+            </w:r>
+            <w:proofErr w:type="spellStart"/>
+            <w:r>
+              <w:t>nach dem</w:t>
+            </w:r>
+            <w:proofErr w:type="spellEnd"/>
+            <w:r>
+              <w:t xml:space="preserve"> ob man einen bestimmten Gegenstand besitzt oder nicht.</w:t>
             </w:r>
           </w:p>
         </w:tc>
@@ -1074,6 +1131,9 @@
             <w:r>
               <w:t>Der Spieler kann sich an diverse Händler wenden, um gefundene Gegenstände zu verkaufen und andere Gegenstände zu kaufen.</w:t>
             </w:r>
+            <w:r>
+              <w:t xml:space="preserve"> Es wird daher auch eine Währung in das Spiel integriert.</w:t>
+            </w:r>
           </w:p>
         </w:tc>
       </w:tr>
@@ -1167,6 +1227,9 @@
             <w:r>
               <w:t xml:space="preserve">  = 5%, Geschicklichkeit = 10, Resultat = 0.5 X 10 = 5. Somit 5% + 5% = Endresultat)</w:t>
             </w:r>
+            <w:r>
+              <w:t xml:space="preserve"> Entscheidungen besser zu bewältigen.</w:t>
+            </w:r>
           </w:p>
         </w:tc>
       </w:tr>
@@ -1187,7 +1250,13 @@
           </w:tcPr>
           <w:p>
             <w:r>
-              <w:t>Ein System das die Tages und Nachtzeit der Welt festhält.</w:t>
+              <w:t>Ein System das die Tages</w:t>
+            </w:r>
+            <w:r>
+              <w:t>-</w:t>
+            </w:r>
+            <w:r>
+              <w:t xml:space="preserve"> und Nachtzeit der Welt festhält.</w:t>
             </w:r>
           </w:p>
         </w:tc>
@@ -1289,7 +1358,7 @@
           </w:tcPr>
           <w:p>
             <w:r>
-              <w:t>Der Spieler erhält während des Spiels Hunger bzw. Durst, je nach dem wie lange er ohne diese Dinge verbracht hat. Essenziel hierfür ist das Uhrzeitsystem.</w:t>
+              <w:t>Der Spieler erhält während des Spiels Hunger bzw. Durst, je nachdem wie lange er ohne diese Dinge verbracht hat. Essenziel hierfür ist das Uhrzeitsystem.</w:t>
             </w:r>
           </w:p>
         </w:tc>
@@ -1368,7 +1437,255 @@
           <w:sz w:val="28"/>
           <w:szCs w:val="28"/>
         </w:rPr>
-        <w:t>Code und Sicherheit.</w:t>
+        <w:t xml:space="preserve">Code und </w:t>
+      </w:r>
+      <w:r>
+        <w:rPr>
+          <w:b/>
+          <w:bCs/>
+          <w:color w:val="auto"/>
+          <w:sz w:val="28"/>
+          <w:szCs w:val="28"/>
+        </w:rPr>
+        <w:t>Versionierung</w:t>
+      </w:r>
+      <w:r>
+        <w:rPr>
+          <w:b/>
+          <w:bCs/>
+          <w:color w:val="auto"/>
+          <w:sz w:val="28"/>
+          <w:szCs w:val="28"/>
+        </w:rPr>
+        <w:t>.</w:t>
+      </w:r>
+    </w:p>
+    <w:p>
+      <w:r>
+        <w:t xml:space="preserve">Der Code </w:t>
+      </w:r>
+      <w:r>
+        <w:t>ist neben den Assets das Herzstück des Projekts.</w:t>
+      </w:r>
+      <w:r>
+        <w:t xml:space="preserve"> Der Code wird grundsätzlich nur von den Programmierern oder dem Chief Programer bearbeitet. Dabei sind diverse Standards in Bezug auf die Syntax, die Kommentare sowie die Erstellung von Methoden und Klassen anzuwenden.</w:t>
+      </w:r>
+    </w:p>
+    <w:p>
+      <w:r>
+        <w:t xml:space="preserve">Der Code wird grundsätzlich mittels </w:t>
+      </w:r>
+      <w:proofErr w:type="spellStart"/>
+      <w:r>
+        <w:t>Github</w:t>
+      </w:r>
+      <w:proofErr w:type="spellEnd"/>
+      <w:r>
+        <w:t xml:space="preserve"> versioniert. Es gibt neben dem Master-Branch noch den </w:t>
+      </w:r>
+      <w:proofErr w:type="spellStart"/>
+      <w:r>
+        <w:t>Develop</w:t>
+      </w:r>
+      <w:proofErr w:type="spellEnd"/>
+      <w:r>
+        <w:t>-Branch</w:t>
+      </w:r>
+      <w:r>
+        <w:t>, sowie den Administration-Branch</w:t>
+      </w:r>
+      <w:r>
+        <w:t xml:space="preserve"> innerhalb der Versionskontrolle. Für alle weiteren Entwicklungen an dem Projekt, müssen sogenannte Feature-</w:t>
+      </w:r>
+      <w:proofErr w:type="spellStart"/>
+      <w:r>
+        <w:t>Branches</w:t>
+      </w:r>
+      <w:proofErr w:type="spellEnd"/>
+      <w:r>
+        <w:t xml:space="preserve"> erstellt werden. Folgende Regeln gelten bei der Erstellung der Feature-</w:t>
+      </w:r>
+      <w:proofErr w:type="spellStart"/>
+      <w:r>
+        <w:t>Branches</w:t>
+      </w:r>
+      <w:proofErr w:type="spellEnd"/>
+      <w:r>
+        <w:t>:</w:t>
+      </w:r>
+    </w:p>
+    <w:p>
+      <w:pPr>
+        <w:pStyle w:val="Listenabsatz"/>
+        <w:numPr>
+          <w:ilvl w:val="0"/>
+          <w:numId w:val="4"/>
+        </w:numPr>
+      </w:pPr>
+      <w:r>
+        <w:t xml:space="preserve">Der Feature-Branch wird im </w:t>
+      </w:r>
+      <w:proofErr w:type="spellStart"/>
+      <w:r>
+        <w:t>lowercase</w:t>
+      </w:r>
+      <w:proofErr w:type="spellEnd"/>
+      <w:r>
+        <w:t xml:space="preserve"> Camel Case geschrieben. </w:t>
+      </w:r>
+      <w:r>
+        <w:rPr>
+          <w:b/>
+          <w:bCs/>
+        </w:rPr>
+        <w:t>Beispiel</w:t>
+      </w:r>
+      <w:r>
+        <w:t>: feature\</w:t>
+      </w:r>
+      <w:proofErr w:type="spellStart"/>
+      <w:r>
+        <w:t>MainMenu</w:t>
+      </w:r>
+      <w:proofErr w:type="spellEnd"/>
+    </w:p>
+    <w:p>
+      <w:pPr>
+        <w:pStyle w:val="Listenabsatz"/>
+        <w:numPr>
+          <w:ilvl w:val="0"/>
+          <w:numId w:val="4"/>
+        </w:numPr>
+      </w:pPr>
+      <w:r>
+        <w:t>Die Feature-</w:t>
+      </w:r>
+      <w:proofErr w:type="spellStart"/>
+      <w:r>
+        <w:t>Branches</w:t>
+      </w:r>
+      <w:proofErr w:type="spellEnd"/>
+      <w:r>
+        <w:t xml:space="preserve"> werden mittels </w:t>
+      </w:r>
+      <w:proofErr w:type="spellStart"/>
+      <w:r>
+        <w:t>Backslasch</w:t>
+      </w:r>
+      <w:proofErr w:type="spellEnd"/>
+      <w:r>
+        <w:t xml:space="preserve"> von der eigentlichen Codestruktur getrennt. Das heisst es wird </w:t>
+      </w:r>
+      <w:r>
+        <w:rPr>
+          <w:b/>
+          <w:bCs/>
+        </w:rPr>
+        <w:t>feature\&lt;Arbeit&gt;</w:t>
+      </w:r>
+      <w:r>
+        <w:t xml:space="preserve"> benannt. </w:t>
+      </w:r>
+      <w:r>
+        <w:rPr>
+          <w:b/>
+          <w:bCs/>
+        </w:rPr>
+        <w:t>Beispiel</w:t>
+      </w:r>
+      <w:r>
+        <w:t xml:space="preserve">: </w:t>
+      </w:r>
+      <w:r>
+        <w:t>feature\</w:t>
+      </w:r>
+      <w:proofErr w:type="spellStart"/>
+      <w:r>
+        <w:t>MainMenu</w:t>
+      </w:r>
+      <w:proofErr w:type="spellEnd"/>
+      <w:r>
+        <w:t>.</w:t>
+      </w:r>
+    </w:p>
+    <w:p>
+      <w:pPr>
+        <w:pStyle w:val="Listenabsatz"/>
+        <w:numPr>
+          <w:ilvl w:val="0"/>
+          <w:numId w:val="4"/>
+        </w:numPr>
+      </w:pPr>
+      <w:r>
+        <w:t xml:space="preserve">Alle </w:t>
+      </w:r>
+      <w:proofErr w:type="spellStart"/>
+      <w:r>
+        <w:t>Branches</w:t>
+      </w:r>
+      <w:proofErr w:type="spellEnd"/>
+      <w:r>
+        <w:t xml:space="preserve"> werden entweder vom Chief Programer oder vom Game </w:t>
+      </w:r>
+      <w:proofErr w:type="spellStart"/>
+      <w:r>
+        <w:t>Director</w:t>
+      </w:r>
+      <w:proofErr w:type="spellEnd"/>
+      <w:r>
+        <w:t xml:space="preserve"> in den </w:t>
+      </w:r>
+      <w:proofErr w:type="spellStart"/>
+      <w:r>
+        <w:t>Develop</w:t>
+      </w:r>
+      <w:proofErr w:type="spellEnd"/>
+      <w:r>
+        <w:t xml:space="preserve">-Branch und später in den Master </w:t>
+      </w:r>
+      <w:proofErr w:type="spellStart"/>
+      <w:r>
+        <w:t>gemerged</w:t>
+      </w:r>
+      <w:proofErr w:type="spellEnd"/>
+      <w:r>
+        <w:t xml:space="preserve">. Es darf kein eigener </w:t>
+      </w:r>
+      <w:proofErr w:type="spellStart"/>
+      <w:r>
+        <w:t>Merge</w:t>
+      </w:r>
+      <w:proofErr w:type="spellEnd"/>
+      <w:r>
+        <w:t xml:space="preserve"> stattfinden.</w:t>
+      </w:r>
+    </w:p>
+    <w:p>
+      <w:pPr>
+        <w:pStyle w:val="Listenabsatz"/>
+        <w:numPr>
+          <w:ilvl w:val="0"/>
+          <w:numId w:val="4"/>
+        </w:numPr>
+      </w:pPr>
+      <w:r>
+        <w:t xml:space="preserve">Nach erledigter Arbeit muss ein Pull-Request zum Chief </w:t>
+      </w:r>
+      <w:proofErr w:type="spellStart"/>
+      <w:r>
+        <w:t>Programmer</w:t>
+      </w:r>
+      <w:proofErr w:type="spellEnd"/>
+      <w:r>
+        <w:t xml:space="preserve"> oder zum Game </w:t>
+      </w:r>
+      <w:proofErr w:type="spellStart"/>
+      <w:r>
+        <w:t>Director</w:t>
+      </w:r>
+      <w:proofErr w:type="spellEnd"/>
+      <w:r>
+        <w:t xml:space="preserve"> gemacht werden. Erst nach Bestätigung einer der Beiden, darf ein neuer Branch mit einem neuen Feature erstellt werden.</w:t>
       </w:r>
     </w:p>
     <w:p/>
@@ -1651,6 +1968,95 @@
       </w:pPr>
     </w:lvl>
   </w:abstractNum>
+  <w:abstractNum w:abstractNumId="3" w15:restartNumberingAfterBreak="0">
+    <w:nsid w:val="7DE63F79"/>
+    <w:multiLevelType w:val="hybridMultilevel"/>
+    <w:tmpl w:val="D8D2AD8E"/>
+    <w:lvl w:ilvl="0" w:tplc="0807000F">
+      <w:start w:val="1"/>
+      <w:numFmt w:val="decimal"/>
+      <w:lvlText w:val="%1."/>
+      <w:lvlJc w:val="left"/>
+      <w:pPr>
+        <w:ind w:left="720" w:hanging="360"/>
+      </w:pPr>
+      <w:rPr>
+        <w:rFonts w:hint="default"/>
+      </w:rPr>
+    </w:lvl>
+    <w:lvl w:ilvl="1" w:tplc="08070019" w:tentative="1">
+      <w:start w:val="1"/>
+      <w:numFmt w:val="lowerLetter"/>
+      <w:lvlText w:val="%2."/>
+      <w:lvlJc w:val="left"/>
+      <w:pPr>
+        <w:ind w:left="1440" w:hanging="360"/>
+      </w:pPr>
+    </w:lvl>
+    <w:lvl w:ilvl="2" w:tplc="0807001B" w:tentative="1">
+      <w:start w:val="1"/>
+      <w:numFmt w:val="lowerRoman"/>
+      <w:lvlText w:val="%3."/>
+      <w:lvlJc w:val="right"/>
+      <w:pPr>
+        <w:ind w:left="2160" w:hanging="180"/>
+      </w:pPr>
+    </w:lvl>
+    <w:lvl w:ilvl="3" w:tplc="0807000F" w:tentative="1">
+      <w:start w:val="1"/>
+      <w:numFmt w:val="decimal"/>
+      <w:lvlText w:val="%4."/>
+      <w:lvlJc w:val="left"/>
+      <w:pPr>
+        <w:ind w:left="2880" w:hanging="360"/>
+      </w:pPr>
+    </w:lvl>
+    <w:lvl w:ilvl="4" w:tplc="08070019" w:tentative="1">
+      <w:start w:val="1"/>
+      <w:numFmt w:val="lowerLetter"/>
+      <w:lvlText w:val="%5."/>
+      <w:lvlJc w:val="left"/>
+      <w:pPr>
+        <w:ind w:left="3600" w:hanging="360"/>
+      </w:pPr>
+    </w:lvl>
+    <w:lvl w:ilvl="5" w:tplc="0807001B" w:tentative="1">
+      <w:start w:val="1"/>
+      <w:numFmt w:val="lowerRoman"/>
+      <w:lvlText w:val="%6."/>
+      <w:lvlJc w:val="right"/>
+      <w:pPr>
+        <w:ind w:left="4320" w:hanging="180"/>
+      </w:pPr>
+    </w:lvl>
+    <w:lvl w:ilvl="6" w:tplc="0807000F" w:tentative="1">
+      <w:start w:val="1"/>
+      <w:numFmt w:val="decimal"/>
+      <w:lvlText w:val="%7."/>
+      <w:lvlJc w:val="left"/>
+      <w:pPr>
+        <w:ind w:left="5040" w:hanging="360"/>
+      </w:pPr>
+    </w:lvl>
+    <w:lvl w:ilvl="7" w:tplc="08070019" w:tentative="1">
+      <w:start w:val="1"/>
+      <w:numFmt w:val="lowerLetter"/>
+      <w:lvlText w:val="%8."/>
+      <w:lvlJc w:val="left"/>
+      <w:pPr>
+        <w:ind w:left="5760" w:hanging="360"/>
+      </w:pPr>
+    </w:lvl>
+    <w:lvl w:ilvl="8" w:tplc="0807001B" w:tentative="1">
+      <w:start w:val="1"/>
+      <w:numFmt w:val="lowerRoman"/>
+      <w:lvlText w:val="%9."/>
+      <w:lvlJc w:val="right"/>
+      <w:pPr>
+        <w:ind w:left="6480" w:hanging="180"/>
+      </w:pPr>
+    </w:lvl>
+  </w:abstractNum>
   <w:num w:numId="1" w16cid:durableId="1614942444">
     <w:abstractNumId w:val="0"/>
   </w:num>
@@ -1659,6 +2065,9 @@
   </w:num>
   <w:num w:numId="3" w16cid:durableId="683673265">
     <w:abstractNumId w:val="1"/>
+  </w:num>
+  <w:num w:numId="4" w16cid:durableId="883564391">
+    <w:abstractNumId w:val="3"/>
   </w:num>
 </w:numbering>
 </file>
@@ -1786,6 +2195,7 @@
     <w:lsdException w:name="HTML Sample" w:semiHidden="1" w:unhideWhenUsed="1"/>
     <w:lsdException w:name="HTML Typewriter" w:semiHidden="1" w:unhideWhenUsed="1"/>
     <w:lsdException w:name="HTML Variable" w:semiHidden="1" w:unhideWhenUsed="1"/>
+    <w:lsdException w:name="Normal Table" w:semiHidden="1" w:unhideWhenUsed="1"/>
     <w:lsdException w:name="annotation subject" w:semiHidden="1" w:unhideWhenUsed="1"/>
     <w:lsdException w:name="No List" w:semiHidden="1" w:unhideWhenUsed="1"/>
     <w:lsdException w:name="Outline List 1" w:semiHidden="1" w:unhideWhenUsed="1"/>
@@ -1832,8 +2242,10 @@
     <w:lsdException w:name="Table Subtle 2" w:semiHidden="1" w:unhideWhenUsed="1"/>
     <w:lsdException w:name="Table Web 1" w:semiHidden="1" w:unhideWhenUsed="1"/>
     <w:lsdException w:name="Table Web 2" w:semiHidden="1" w:unhideWhenUsed="1"/>
+    <w:lsdException w:name="Table Web 3" w:semiHidden="1" w:unhideWhenUsed="1"/>
     <w:lsdException w:name="Balloon Text" w:semiHidden="1" w:unhideWhenUsed="1"/>
     <w:lsdException w:name="Table Grid" w:uiPriority="39"/>
+    <w:lsdException w:name="Table Theme" w:semiHidden="1" w:unhideWhenUsed="1"/>
     <w:lsdException w:name="Placeholder Text" w:semiHidden="1"/>
     <w:lsdException w:name="No Spacing" w:uiPriority="1" w:qFormat="1"/>
     <w:lsdException w:name="Light Shading" w:uiPriority="60"/>

</xml_diff>

<commit_message>
Added a new subchapter to the documentation
</commit_message>
<xml_diff>
--- a/Projekt Texting Spree.docx
+++ b/Projekt Texting Spree.docx
@@ -261,13 +261,8 @@
             <w:tcW w:w="2405" w:type="dxa"/>
           </w:tcPr>
           <w:p>
-            <w:proofErr w:type="spellStart"/>
-            <w:r>
-              <w:t>Dulla</w:t>
-            </w:r>
-            <w:proofErr w:type="spellEnd"/>
-            <w:r>
-              <w:t xml:space="preserve"> Kastriot</w:t>
+            <w:r>
+              <w:t>Dulla Kastriot</w:t>
             </w:r>
           </w:p>
         </w:tc>
@@ -322,13 +317,8 @@
             <w:tcW w:w="2405" w:type="dxa"/>
           </w:tcPr>
           <w:p>
-            <w:proofErr w:type="spellStart"/>
-            <w:r>
-              <w:t>Dulla</w:t>
-            </w:r>
-            <w:proofErr w:type="spellEnd"/>
-            <w:r>
-              <w:t xml:space="preserve"> Kastriot</w:t>
+            <w:r>
+              <w:t>Dulla Kastriot</w:t>
             </w:r>
           </w:p>
         </w:tc>
@@ -359,13 +349,8 @@
             <w:tcW w:w="2405" w:type="dxa"/>
           </w:tcPr>
           <w:p>
-            <w:proofErr w:type="spellStart"/>
-            <w:r>
-              <w:t>Dulla</w:t>
-            </w:r>
-            <w:proofErr w:type="spellEnd"/>
-            <w:r>
-              <w:t xml:space="preserve"> Kastriot</w:t>
+            <w:r>
+              <w:t>Dulla Kastriot</w:t>
             </w:r>
           </w:p>
         </w:tc>
@@ -1594,10 +1579,7 @@
         <w:t>Beispiel</w:t>
       </w:r>
       <w:r>
-        <w:t xml:space="preserve">: </w:t>
-      </w:r>
-      <w:r>
-        <w:t>feature\</w:t>
+        <w:t>: feature\</w:t>
       </w:r>
       <w:proofErr w:type="spellStart"/>
       <w:r>
@@ -1687,6 +1669,244 @@
       <w:r>
         <w:t xml:space="preserve"> gemacht werden. Erst nach Bestätigung einer der Beiden, darf ein neuer Branch mit einem neuen Feature erstellt werden.</w:t>
       </w:r>
+    </w:p>
+    <w:p>
+      <w:r>
+        <w:t>Für eine genauere Dokumentation der Code-Standards sowie der Namenskonventionen während des Projektes kann das Dokument Coding Conventions.docx konsultiert werden.</w:t>
+      </w:r>
+    </w:p>
+    <w:p>
+      <w:pPr>
+        <w:rPr>
+          <w:b/>
+          <w:bCs/>
+          <w:sz w:val="24"/>
+          <w:szCs w:val="24"/>
+        </w:rPr>
+      </w:pPr>
+    </w:p>
+    <w:p>
+      <w:pPr>
+        <w:pStyle w:val="Listenabsatz"/>
+        <w:numPr>
+          <w:ilvl w:val="0"/>
+          <w:numId w:val="5"/>
+        </w:numPr>
+        <w:rPr>
+          <w:b/>
+          <w:bCs/>
+          <w:vanish/>
+          <w:sz w:val="24"/>
+          <w:szCs w:val="24"/>
+        </w:rPr>
+      </w:pPr>
+    </w:p>
+    <w:p>
+      <w:pPr>
+        <w:pStyle w:val="Listenabsatz"/>
+        <w:numPr>
+          <w:ilvl w:val="0"/>
+          <w:numId w:val="5"/>
+        </w:numPr>
+        <w:rPr>
+          <w:b/>
+          <w:bCs/>
+          <w:vanish/>
+          <w:sz w:val="24"/>
+          <w:szCs w:val="24"/>
+        </w:rPr>
+      </w:pPr>
+    </w:p>
+    <w:p>
+      <w:pPr>
+        <w:pStyle w:val="Listenabsatz"/>
+        <w:numPr>
+          <w:ilvl w:val="0"/>
+          <w:numId w:val="5"/>
+        </w:numPr>
+        <w:rPr>
+          <w:b/>
+          <w:bCs/>
+          <w:vanish/>
+          <w:sz w:val="24"/>
+          <w:szCs w:val="24"/>
+        </w:rPr>
+      </w:pPr>
+    </w:p>
+    <w:p>
+      <w:pPr>
+        <w:pStyle w:val="Listenabsatz"/>
+        <w:numPr>
+          <w:ilvl w:val="0"/>
+          <w:numId w:val="5"/>
+        </w:numPr>
+        <w:rPr>
+          <w:b/>
+          <w:bCs/>
+          <w:vanish/>
+          <w:sz w:val="24"/>
+          <w:szCs w:val="24"/>
+        </w:rPr>
+      </w:pPr>
+    </w:p>
+    <w:p>
+      <w:pPr>
+        <w:pStyle w:val="Listenabsatz"/>
+        <w:numPr>
+          <w:ilvl w:val="0"/>
+          <w:numId w:val="5"/>
+        </w:numPr>
+        <w:rPr>
+          <w:b/>
+          <w:bCs/>
+          <w:vanish/>
+          <w:sz w:val="24"/>
+          <w:szCs w:val="24"/>
+        </w:rPr>
+      </w:pPr>
+    </w:p>
+    <w:p>
+      <w:pPr>
+        <w:pStyle w:val="Listenabsatz"/>
+        <w:numPr>
+          <w:ilvl w:val="0"/>
+          <w:numId w:val="5"/>
+        </w:numPr>
+        <w:rPr>
+          <w:b/>
+          <w:bCs/>
+          <w:vanish/>
+          <w:sz w:val="24"/>
+          <w:szCs w:val="24"/>
+        </w:rPr>
+      </w:pPr>
+    </w:p>
+    <w:p>
+      <w:pPr>
+        <w:pStyle w:val="Listenabsatz"/>
+        <w:numPr>
+          <w:ilvl w:val="0"/>
+          <w:numId w:val="5"/>
+        </w:numPr>
+        <w:rPr>
+          <w:b/>
+          <w:bCs/>
+          <w:vanish/>
+          <w:sz w:val="24"/>
+          <w:szCs w:val="24"/>
+        </w:rPr>
+      </w:pPr>
+    </w:p>
+    <w:p>
+      <w:pPr>
+        <w:pStyle w:val="Listenabsatz"/>
+        <w:numPr>
+          <w:ilvl w:val="1"/>
+          <w:numId w:val="5"/>
+        </w:numPr>
+        <w:rPr>
+          <w:rFonts w:asciiTheme="majorHAnsi" w:hAnsiTheme="majorHAnsi" w:cstheme="majorHAnsi"/>
+          <w:b/>
+          <w:bCs/>
+          <w:sz w:val="24"/>
+          <w:szCs w:val="24"/>
+        </w:rPr>
+      </w:pPr>
+      <w:r>
+        <w:rPr>
+          <w:rFonts w:asciiTheme="majorHAnsi" w:hAnsiTheme="majorHAnsi" w:cstheme="majorHAnsi"/>
+          <w:b/>
+          <w:bCs/>
+          <w:sz w:val="24"/>
+          <w:szCs w:val="24"/>
+        </w:rPr>
+        <w:t>XML-Struktur</w:t>
+      </w:r>
+    </w:p>
+    <w:p>
+      <w:pPr>
+        <w:rPr>
+          <w:sz w:val="24"/>
+          <w:szCs w:val="24"/>
+        </w:rPr>
+      </w:pPr>
+      <w:r>
+        <w:rPr>
+          <w:sz w:val="24"/>
+          <w:szCs w:val="24"/>
+        </w:rPr>
+        <w:t xml:space="preserve">Die Geschichte soll über mehrere Kapitel entstehen. Die Kapitel selbst in die </w:t>
+      </w:r>
+      <w:proofErr w:type="spellStart"/>
+      <w:r>
+        <w:rPr>
+          <w:sz w:val="24"/>
+          <w:szCs w:val="24"/>
+        </w:rPr>
+        <w:t>Dialogue</w:t>
+      </w:r>
+      <w:proofErr w:type="spellEnd"/>
+      <w:r>
+        <w:rPr>
+          <w:sz w:val="24"/>
+          <w:szCs w:val="24"/>
+        </w:rPr>
+        <w:t>-Boxen zu schreiben ist unglaublich mühselig und kann schnell zu Unübersichtlichkeit führen. Dies führt unweigerlich dazu, dass man Fehler innerhalb der Geschichte macht und somit nicht in der Lage ist, die gewünschte Qualität der Geschichte sicherzustellen.</w:t>
+      </w:r>
+    </w:p>
+    <w:p>
+      <w:pPr>
+        <w:rPr>
+          <w:sz w:val="24"/>
+          <w:szCs w:val="24"/>
+        </w:rPr>
+      </w:pPr>
+      <w:r>
+        <w:rPr>
+          <w:sz w:val="24"/>
+          <w:szCs w:val="24"/>
+        </w:rPr>
+        <w:lastRenderedPageBreak/>
+        <w:t>Um diesen Problem entgegenzuwirken, haben wir uns ein</w:t>
+      </w:r>
+      <w:r>
+        <w:rPr>
+          <w:sz w:val="24"/>
+          <w:szCs w:val="24"/>
+        </w:rPr>
+        <w:t xml:space="preserve"> XML File erstellt, dass in der Lage ist vom </w:t>
+      </w:r>
+      <w:proofErr w:type="spellStart"/>
+      <w:r>
+        <w:rPr>
+          <w:sz w:val="24"/>
+          <w:szCs w:val="24"/>
+        </w:rPr>
+        <w:t>Dialogue</w:t>
+      </w:r>
+      <w:proofErr w:type="spellEnd"/>
+      <w:r>
+        <w:rPr>
+          <w:sz w:val="24"/>
+          <w:szCs w:val="24"/>
+        </w:rPr>
+        <w:t>-Editor eingelesen zu werden und die einzelnen Story-Brocken und Kapitel in die jeweiligen Nodes zu speichern.</w:t>
+      </w:r>
+      <w:r>
+        <w:rPr>
+          <w:sz w:val="24"/>
+          <w:szCs w:val="24"/>
+        </w:rPr>
+        <w:t xml:space="preserve"> Um das im Code zu ermöglichen, muss das File allerdings ein spezielles Formt haben, damit der Code in der Lage ist die Geschichte richtig abzufüllen und schlussendlich in die jeweiligen Nodes zu fügen. Es folgt ein Beispiel der XML-Struktur, wie sie erstellt werden muss, damit das File richtig eingelesen werden kann.</w:t>
+      </w:r>
+    </w:p>
+    <w:p>
+      <w:pPr>
+        <w:rPr>
+          <w:sz w:val="24"/>
+          <w:szCs w:val="24"/>
+        </w:rPr>
+      </w:pPr>
     </w:p>
     <w:p/>
     <w:sectPr>
@@ -1881,9 +2101,9 @@
   </w:abstractNum>
   <w:abstractNum w:abstractNumId="2" w15:restartNumberingAfterBreak="0">
     <w:nsid w:val="35E00706"/>
-    <w:multiLevelType w:val="hybridMultilevel"/>
-    <w:tmpl w:val="13701060"/>
-    <w:lvl w:ilvl="0" w:tplc="0807000F">
+    <w:multiLevelType w:val="multilevel"/>
+    <w:tmpl w:val="4B543884"/>
+    <w:lvl w:ilvl="0">
       <w:start w:val="1"/>
       <w:numFmt w:val="decimal"/>
       <w:lvlText w:val="%1."/>
@@ -1895,80 +2115,233 @@
         <w:rFonts w:hint="default"/>
       </w:rPr>
     </w:lvl>
-    <w:lvl w:ilvl="1" w:tplc="08070019" w:tentative="1">
-      <w:start w:val="1"/>
-      <w:numFmt w:val="lowerLetter"/>
-      <w:lvlText w:val="%2."/>
-      <w:lvlJc w:val="left"/>
-      <w:pPr>
-        <w:ind w:left="1440" w:hanging="360"/>
-      </w:pPr>
-    </w:lvl>
-    <w:lvl w:ilvl="2" w:tplc="0807001B" w:tentative="1">
-      <w:start w:val="1"/>
-      <w:numFmt w:val="lowerRoman"/>
-      <w:lvlText w:val="%3."/>
-      <w:lvlJc w:val="right"/>
-      <w:pPr>
-        <w:ind w:left="2160" w:hanging="180"/>
-      </w:pPr>
-    </w:lvl>
-    <w:lvl w:ilvl="3" w:tplc="0807000F" w:tentative="1">
+    <w:lvl w:ilvl="1">
       <w:start w:val="1"/>
       <w:numFmt w:val="decimal"/>
-      <w:lvlText w:val="%4."/>
-      <w:lvlJc w:val="left"/>
-      <w:pPr>
-        <w:ind w:left="2880" w:hanging="360"/>
-      </w:pPr>
-    </w:lvl>
-    <w:lvl w:ilvl="4" w:tplc="08070019" w:tentative="1">
-      <w:start w:val="1"/>
-      <w:numFmt w:val="lowerLetter"/>
-      <w:lvlText w:val="%5."/>
-      <w:lvlJc w:val="left"/>
-      <w:pPr>
-        <w:ind w:left="3600" w:hanging="360"/>
-      </w:pPr>
-    </w:lvl>
-    <w:lvl w:ilvl="5" w:tplc="0807001B" w:tentative="1">
-      <w:start w:val="1"/>
-      <w:numFmt w:val="lowerRoman"/>
-      <w:lvlText w:val="%6."/>
-      <w:lvlJc w:val="right"/>
-      <w:pPr>
-        <w:ind w:left="4320" w:hanging="180"/>
-      </w:pPr>
-    </w:lvl>
-    <w:lvl w:ilvl="6" w:tplc="0807000F" w:tentative="1">
+      <w:isLgl/>
+      <w:lvlText w:val="%1.%2"/>
+      <w:lvlJc w:val="left"/>
+      <w:pPr>
+        <w:ind w:left="744" w:hanging="384"/>
+      </w:pPr>
+      <w:rPr>
+        <w:rFonts w:hint="default"/>
+      </w:rPr>
+    </w:lvl>
+    <w:lvl w:ilvl="2">
       <w:start w:val="1"/>
       <w:numFmt w:val="decimal"/>
-      <w:lvlText w:val="%7."/>
-      <w:lvlJc w:val="left"/>
-      <w:pPr>
-        <w:ind w:left="5040" w:hanging="360"/>
-      </w:pPr>
-    </w:lvl>
-    <w:lvl w:ilvl="7" w:tplc="08070019" w:tentative="1">
-      <w:start w:val="1"/>
-      <w:numFmt w:val="lowerLetter"/>
-      <w:lvlText w:val="%8."/>
-      <w:lvlJc w:val="left"/>
-      <w:pPr>
-        <w:ind w:left="5760" w:hanging="360"/>
-      </w:pPr>
-    </w:lvl>
-    <w:lvl w:ilvl="8" w:tplc="0807001B" w:tentative="1">
-      <w:start w:val="1"/>
-      <w:numFmt w:val="lowerRoman"/>
-      <w:lvlText w:val="%9."/>
-      <w:lvlJc w:val="right"/>
-      <w:pPr>
-        <w:ind w:left="6480" w:hanging="180"/>
-      </w:pPr>
+      <w:isLgl/>
+      <w:lvlText w:val="%1.%2.%3"/>
+      <w:lvlJc w:val="left"/>
+      <w:pPr>
+        <w:ind w:left="1080" w:hanging="720"/>
+      </w:pPr>
+      <w:rPr>
+        <w:rFonts w:hint="default"/>
+      </w:rPr>
+    </w:lvl>
+    <w:lvl w:ilvl="3">
+      <w:start w:val="1"/>
+      <w:numFmt w:val="decimal"/>
+      <w:isLgl/>
+      <w:lvlText w:val="%1.%2.%3.%4"/>
+      <w:lvlJc w:val="left"/>
+      <w:pPr>
+        <w:ind w:left="1440" w:hanging="1080"/>
+      </w:pPr>
+      <w:rPr>
+        <w:rFonts w:hint="default"/>
+      </w:rPr>
+    </w:lvl>
+    <w:lvl w:ilvl="4">
+      <w:start w:val="1"/>
+      <w:numFmt w:val="decimal"/>
+      <w:isLgl/>
+      <w:lvlText w:val="%1.%2.%3.%4.%5"/>
+      <w:lvlJc w:val="left"/>
+      <w:pPr>
+        <w:ind w:left="1440" w:hanging="1080"/>
+      </w:pPr>
+      <w:rPr>
+        <w:rFonts w:hint="default"/>
+      </w:rPr>
+    </w:lvl>
+    <w:lvl w:ilvl="5">
+      <w:start w:val="1"/>
+      <w:numFmt w:val="decimal"/>
+      <w:isLgl/>
+      <w:lvlText w:val="%1.%2.%3.%4.%5.%6"/>
+      <w:lvlJc w:val="left"/>
+      <w:pPr>
+        <w:ind w:left="1800" w:hanging="1440"/>
+      </w:pPr>
+      <w:rPr>
+        <w:rFonts w:hint="default"/>
+      </w:rPr>
+    </w:lvl>
+    <w:lvl w:ilvl="6">
+      <w:start w:val="1"/>
+      <w:numFmt w:val="decimal"/>
+      <w:isLgl/>
+      <w:lvlText w:val="%1.%2.%3.%4.%5.%6.%7"/>
+      <w:lvlJc w:val="left"/>
+      <w:pPr>
+        <w:ind w:left="1800" w:hanging="1440"/>
+      </w:pPr>
+      <w:rPr>
+        <w:rFonts w:hint="default"/>
+      </w:rPr>
+    </w:lvl>
+    <w:lvl w:ilvl="7">
+      <w:start w:val="1"/>
+      <w:numFmt w:val="decimal"/>
+      <w:isLgl/>
+      <w:lvlText w:val="%1.%2.%3.%4.%5.%6.%7.%8"/>
+      <w:lvlJc w:val="left"/>
+      <w:pPr>
+        <w:ind w:left="2160" w:hanging="1800"/>
+      </w:pPr>
+      <w:rPr>
+        <w:rFonts w:hint="default"/>
+      </w:rPr>
+    </w:lvl>
+    <w:lvl w:ilvl="8">
+      <w:start w:val="1"/>
+      <w:numFmt w:val="decimal"/>
+      <w:isLgl/>
+      <w:lvlText w:val="%1.%2.%3.%4.%5.%6.%7.%8.%9"/>
+      <w:lvlJc w:val="left"/>
+      <w:pPr>
+        <w:ind w:left="2520" w:hanging="2160"/>
+      </w:pPr>
+      <w:rPr>
+        <w:rFonts w:hint="default"/>
+      </w:rPr>
     </w:lvl>
   </w:abstractNum>
   <w:abstractNum w:abstractNumId="3" w15:restartNumberingAfterBreak="0">
+    <w:nsid w:val="36F63834"/>
+    <w:multiLevelType w:val="multilevel"/>
+    <w:tmpl w:val="4B543884"/>
+    <w:lvl w:ilvl="0">
+      <w:start w:val="1"/>
+      <w:numFmt w:val="decimal"/>
+      <w:lvlText w:val="%1."/>
+      <w:lvlJc w:val="left"/>
+      <w:pPr>
+        <w:ind w:left="720" w:hanging="360"/>
+      </w:pPr>
+      <w:rPr>
+        <w:rFonts w:hint="default"/>
+      </w:rPr>
+    </w:lvl>
+    <w:lvl w:ilvl="1">
+      <w:start w:val="1"/>
+      <w:numFmt w:val="decimal"/>
+      <w:isLgl/>
+      <w:lvlText w:val="%1.%2"/>
+      <w:lvlJc w:val="left"/>
+      <w:pPr>
+        <w:ind w:left="744" w:hanging="384"/>
+      </w:pPr>
+      <w:rPr>
+        <w:rFonts w:hint="default"/>
+      </w:rPr>
+    </w:lvl>
+    <w:lvl w:ilvl="2">
+      <w:start w:val="1"/>
+      <w:numFmt w:val="decimal"/>
+      <w:isLgl/>
+      <w:lvlText w:val="%1.%2.%3"/>
+      <w:lvlJc w:val="left"/>
+      <w:pPr>
+        <w:ind w:left="1080" w:hanging="720"/>
+      </w:pPr>
+      <w:rPr>
+        <w:rFonts w:hint="default"/>
+      </w:rPr>
+    </w:lvl>
+    <w:lvl w:ilvl="3">
+      <w:start w:val="1"/>
+      <w:numFmt w:val="decimal"/>
+      <w:isLgl/>
+      <w:lvlText w:val="%1.%2.%3.%4"/>
+      <w:lvlJc w:val="left"/>
+      <w:pPr>
+        <w:ind w:left="1440" w:hanging="1080"/>
+      </w:pPr>
+      <w:rPr>
+        <w:rFonts w:hint="default"/>
+      </w:rPr>
+    </w:lvl>
+    <w:lvl w:ilvl="4">
+      <w:start w:val="1"/>
+      <w:numFmt w:val="decimal"/>
+      <w:isLgl/>
+      <w:lvlText w:val="%1.%2.%3.%4.%5"/>
+      <w:lvlJc w:val="left"/>
+      <w:pPr>
+        <w:ind w:left="1440" w:hanging="1080"/>
+      </w:pPr>
+      <w:rPr>
+        <w:rFonts w:hint="default"/>
+      </w:rPr>
+    </w:lvl>
+    <w:lvl w:ilvl="5">
+      <w:start w:val="1"/>
+      <w:numFmt w:val="decimal"/>
+      <w:isLgl/>
+      <w:lvlText w:val="%1.%2.%3.%4.%5.%6"/>
+      <w:lvlJc w:val="left"/>
+      <w:pPr>
+        <w:ind w:left="1800" w:hanging="1440"/>
+      </w:pPr>
+      <w:rPr>
+        <w:rFonts w:hint="default"/>
+      </w:rPr>
+    </w:lvl>
+    <w:lvl w:ilvl="6">
+      <w:start w:val="1"/>
+      <w:numFmt w:val="decimal"/>
+      <w:isLgl/>
+      <w:lvlText w:val="%1.%2.%3.%4.%5.%6.%7"/>
+      <w:lvlJc w:val="left"/>
+      <w:pPr>
+        <w:ind w:left="1800" w:hanging="1440"/>
+      </w:pPr>
+      <w:rPr>
+        <w:rFonts w:hint="default"/>
+      </w:rPr>
+    </w:lvl>
+    <w:lvl w:ilvl="7">
+      <w:start w:val="1"/>
+      <w:numFmt w:val="decimal"/>
+      <w:isLgl/>
+      <w:lvlText w:val="%1.%2.%3.%4.%5.%6.%7.%8"/>
+      <w:lvlJc w:val="left"/>
+      <w:pPr>
+        <w:ind w:left="2160" w:hanging="1800"/>
+      </w:pPr>
+      <w:rPr>
+        <w:rFonts w:hint="default"/>
+      </w:rPr>
+    </w:lvl>
+    <w:lvl w:ilvl="8">
+      <w:start w:val="1"/>
+      <w:numFmt w:val="decimal"/>
+      <w:isLgl/>
+      <w:lvlText w:val="%1.%2.%3.%4.%5.%6.%7.%8.%9"/>
+      <w:lvlJc w:val="left"/>
+      <w:pPr>
+        <w:ind w:left="2520" w:hanging="2160"/>
+      </w:pPr>
+      <w:rPr>
+        <w:rFonts w:hint="default"/>
+      </w:rPr>
+    </w:lvl>
+  </w:abstractNum>
+  <w:abstractNum w:abstractNumId="4" w15:restartNumberingAfterBreak="0">
     <w:nsid w:val="7DE63F79"/>
     <w:multiLevelType w:val="hybridMultilevel"/>
     <w:tmpl w:val="D8D2AD8E"/>
@@ -2067,6 +2440,9 @@
     <w:abstractNumId w:val="1"/>
   </w:num>
   <w:num w:numId="4" w16cid:durableId="883564391">
+    <w:abstractNumId w:val="4"/>
+  </w:num>
+  <w:num w:numId="5" w16cid:durableId="102657859">
     <w:abstractNumId w:val="3"/>
   </w:num>
 </w:numbering>
@@ -2471,6 +2847,27 @@
     <w:name w:val="Normal"/>
     <w:qFormat/>
   </w:style>
+  <w:style w:type="paragraph" w:styleId="berschrift1">
+    <w:name w:val="heading 1"/>
+    <w:basedOn w:val="Standard"/>
+    <w:next w:val="Standard"/>
+    <w:link w:val="berschrift1Zchn"/>
+    <w:uiPriority w:val="9"/>
+    <w:qFormat/>
+    <w:rsid w:val="002174F2"/>
+    <w:pPr>
+      <w:keepNext/>
+      <w:keepLines/>
+      <w:spacing w:before="240" w:after="0"/>
+      <w:outlineLvl w:val="0"/>
+    </w:pPr>
+    <w:rPr>
+      <w:rFonts w:asciiTheme="majorHAnsi" w:eastAsiaTheme="majorEastAsia" w:hAnsiTheme="majorHAnsi" w:cstheme="majorBidi"/>
+      <w:color w:val="2F5496" w:themeColor="accent1" w:themeShade="BF"/>
+      <w:sz w:val="32"/>
+      <w:szCs w:val="32"/>
+    </w:rPr>
+  </w:style>
   <w:style w:type="paragraph" w:styleId="berschrift2">
     <w:name w:val="heading 2"/>
     <w:basedOn w:val="Standard"/>
@@ -2658,6 +3055,19 @@
       <w:color w:val="1F3763" w:themeColor="accent1" w:themeShade="7F"/>
       <w:sz w:val="24"/>
       <w:szCs w:val="24"/>
+    </w:rPr>
+  </w:style>
+  <w:style w:type="character" w:customStyle="1" w:styleId="berschrift1Zchn">
+    <w:name w:val="Überschrift 1 Zchn"/>
+    <w:basedOn w:val="Absatz-Standardschriftart"/>
+    <w:link w:val="berschrift1"/>
+    <w:uiPriority w:val="9"/>
+    <w:rsid w:val="002174F2"/>
+    <w:rPr>
+      <w:rFonts w:asciiTheme="majorHAnsi" w:eastAsiaTheme="majorEastAsia" w:hAnsiTheme="majorHAnsi" w:cstheme="majorBidi"/>
+      <w:color w:val="2F5496" w:themeColor="accent1" w:themeShade="BF"/>
+      <w:sz w:val="32"/>
+      <w:szCs w:val="32"/>
     </w:rPr>
   </w:style>
 </w:styles>

</xml_diff>